<commit_message>
Run tests for large graphs, adde a results table
</commit_message>
<xml_diff>
--- a/Project/GA_results.docx
+++ b/Project/GA_results.docx
@@ -2,7 +2,63 @@
 <file path=word/document.xml><?xml version="1.0" encoding="utf-8"?>
 <w:document xmlns:wpc="http://schemas.microsoft.com/office/word/2010/wordprocessingCanvas" xmlns:cx="http://schemas.microsoft.com/office/drawing/2014/chartex" xmlns:cx1="http://schemas.microsoft.com/office/drawing/2015/9/8/chartex" xmlns:cx2="http://schemas.microsoft.com/office/drawing/2015/10/21/chartex" xmlns:cx3="http://schemas.microsoft.com/office/drawing/2016/5/9/chartex" xmlns:cx4="http://schemas.microsoft.com/office/drawing/2016/5/10/chartex" xmlns:cx5="http://schemas.microsoft.com/office/drawing/2016/5/11/chartex" xmlns:cx6="http://schemas.microsoft.com/office/drawing/2016/5/12/chartex" xmlns:cx7="http://schemas.microsoft.com/office/drawing/2016/5/13/chartex" xmlns:cx8="http://schemas.microsoft.com/office/drawing/2016/5/14/chartex" xmlns:mc="http://schemas.openxmlformats.org/markup-compatibility/2006" xmlns:aink="http://schemas.microsoft.com/office/drawing/2016/ink" xmlns:am3d="http://schemas.microsoft.com/office/drawing/2017/model3d" xmlns:o="urn:schemas-microsoft-com:office:office" xmlns:oel="http://schemas.microsoft.com/office/2019/extlst" xmlns:r="http://schemas.openxmlformats.org/officeDocument/2006/relationships" xmlns:m="http://schemas.openxmlformats.org/officeDocument/2006/math" xmlns:v="urn:schemas-microsoft-com:vml" xmlns:wp14="http://schemas.microsoft.com/office/word/2010/wordprocessingDrawing" xmlns:wp="http://schemas.openxmlformats.org/drawingml/2006/wordprocessingDrawing" xmlns:w10="urn:schemas-microsoft-com:office:word" xmlns:w="http://schemas.openxmlformats.org/wordprocessingml/2006/main" xmlns:w14="http://schemas.microsoft.com/office/word/2010/wordml" xmlns:w15="http://schemas.microsoft.com/office/word/2012/wordml" xmlns:w16cex="http://schemas.microsoft.com/office/word/2018/wordml/cex" xmlns:w16cid="http://schemas.microsoft.com/office/word/2016/wordml/cid" xmlns:w16="http://schemas.microsoft.com/office/word/2018/wordml" xmlns:w16sdtdh="http://schemas.microsoft.com/office/word/2020/wordml/sdtdatahash" xmlns:w16se="http://schemas.microsoft.com/office/word/2015/wordml/symex" xmlns:wpg="http://schemas.microsoft.com/office/word/2010/wordprocessingGroup" xmlns:wpi="http://schemas.microsoft.com/office/word/2010/wordprocessingInk" xmlns:wne="http://schemas.microsoft.com/office/word/2006/wordml" xmlns:wps="http://schemas.microsoft.com/office/word/2010/wordprocessingShape" mc:Ignorable="w14 w15 w16se w16cid w16 w16cex w16sdtdh wp14">
   <w:body>
-    <w:p/>
+    <w:p>
+      <w:pPr>
+        <w:pStyle w:val="Nagwek"/>
+        <w:jc w:val="center"/>
+        <w:rPr>
+          <w:b/>
+          <w:bCs/>
+          <w:sz w:val="32"/>
+          <w:szCs w:val="32"/>
+          <w:lang w:val="en-GB"/>
+        </w:rPr>
+      </w:pPr>
+      <w:r>
+        <w:rPr>
+          <w:b/>
+          <w:bCs/>
+          <w:sz w:val="32"/>
+          <w:szCs w:val="32"/>
+          <w:lang w:val="en-GB"/>
+        </w:rPr>
+        <w:t>Average time of finding ideal solutions and their percentage</w:t>
+      </w:r>
+      <w:r>
+        <w:rPr>
+          <w:b/>
+          <w:bCs/>
+          <w:sz w:val="32"/>
+          <w:szCs w:val="32"/>
+          <w:lang w:val="en-GB"/>
+        </w:rPr>
+        <w:t xml:space="preserve"> in all results</w:t>
+      </w:r>
+      <w:r>
+        <w:rPr>
+          <w:b/>
+          <w:bCs/>
+          <w:sz w:val="32"/>
+          <w:szCs w:val="32"/>
+          <w:lang w:val="en-GB"/>
+        </w:rPr>
+        <w:t xml:space="preserve"> for GA (100 iterations):</w:t>
+      </w:r>
+    </w:p>
+    <w:p>
+      <w:pPr>
+        <w:rPr>
+          <w:lang w:val="en-GB"/>
+        </w:rPr>
+      </w:pPr>
+    </w:p>
+    <w:p>
+      <w:pPr>
+        <w:rPr>
+          <w:lang w:val="en-GB"/>
+        </w:rPr>
+      </w:pPr>
+    </w:p>
     <w:tbl>
       <w:tblPr>
         <w:tblStyle w:val="Tabela-Siatka"/>
@@ -30,6 +86,7 @@
             <w:pPr>
               <w:jc w:val="center"/>
             </w:pPr>
+            <w:proofErr w:type="spellStart"/>
             <w:r>
               <w:rPr>
                 <w:b/>
@@ -37,18 +94,40 @@
                 <w:sz w:val="28"/>
                 <w:szCs w:val="28"/>
               </w:rPr>
-              <w:t>Graph nodes</w:t>
-            </w:r>
-          </w:p>
-        </w:tc>
-        <w:tc>
-          <w:tcPr>
-            <w:tcW w:w="1851" w:type="dxa"/>
-          </w:tcPr>
-          <w:p>
-            <w:pPr>
-              <w:jc w:val="center"/>
-            </w:pPr>
+              <w:t>Graph</w:t>
+            </w:r>
+            <w:proofErr w:type="spellEnd"/>
+            <w:r>
+              <w:rPr>
+                <w:b/>
+                <w:bCs/>
+                <w:sz w:val="28"/>
+                <w:szCs w:val="28"/>
+              </w:rPr>
+              <w:t xml:space="preserve"> </w:t>
+            </w:r>
+            <w:proofErr w:type="spellStart"/>
+            <w:r>
+              <w:rPr>
+                <w:b/>
+                <w:bCs/>
+                <w:sz w:val="28"/>
+                <w:szCs w:val="28"/>
+              </w:rPr>
+              <w:t>nodes</w:t>
+            </w:r>
+            <w:proofErr w:type="spellEnd"/>
+          </w:p>
+        </w:tc>
+        <w:tc>
+          <w:tcPr>
+            <w:tcW w:w="1851" w:type="dxa"/>
+          </w:tcPr>
+          <w:p>
+            <w:pPr>
+              <w:jc w:val="center"/>
+            </w:pPr>
+            <w:proofErr w:type="spellStart"/>
             <w:r>
               <w:rPr>
                 <w:b/>
@@ -58,16 +137,18 @@
               </w:rPr>
               <w:t>Generations</w:t>
             </w:r>
-          </w:p>
-        </w:tc>
-        <w:tc>
-          <w:tcPr>
-            <w:tcW w:w="1851" w:type="dxa"/>
-          </w:tcPr>
-          <w:p>
-            <w:pPr>
-              <w:jc w:val="center"/>
-            </w:pPr>
+            <w:proofErr w:type="spellEnd"/>
+          </w:p>
+        </w:tc>
+        <w:tc>
+          <w:tcPr>
+            <w:tcW w:w="1851" w:type="dxa"/>
+          </w:tcPr>
+          <w:p>
+            <w:pPr>
+              <w:jc w:val="center"/>
+            </w:pPr>
+            <w:proofErr w:type="spellStart"/>
             <w:r>
               <w:rPr>
                 <w:b/>
@@ -77,6 +158,7 @@
               </w:rPr>
               <w:t>Sol_per_pop</w:t>
             </w:r>
+            <w:proofErr w:type="spellEnd"/>
           </w:p>
         </w:tc>
         <w:tc>
@@ -91,6 +173,7 @@
                 <w:bCs/>
               </w:rPr>
             </w:pPr>
+            <w:proofErr w:type="spellStart"/>
             <w:r>
               <w:rPr>
                 <w:b/>
@@ -98,8 +181,29 @@
                 <w:sz w:val="28"/>
                 <w:szCs w:val="28"/>
               </w:rPr>
-              <w:t>Average time</w:t>
-            </w:r>
+              <w:t>Average</w:t>
+            </w:r>
+            <w:proofErr w:type="spellEnd"/>
+            <w:r>
+              <w:rPr>
+                <w:b/>
+                <w:bCs/>
+                <w:sz w:val="28"/>
+                <w:szCs w:val="28"/>
+              </w:rPr>
+              <w:t xml:space="preserve"> </w:t>
+            </w:r>
+            <w:proofErr w:type="spellStart"/>
+            <w:r>
+              <w:rPr>
+                <w:b/>
+                <w:bCs/>
+                <w:sz w:val="28"/>
+                <w:szCs w:val="28"/>
+              </w:rPr>
+              <w:t>time</w:t>
+            </w:r>
+            <w:proofErr w:type="spellEnd"/>
           </w:p>
         </w:tc>
         <w:tc>
@@ -114,6 +218,7 @@
                 <w:bCs/>
               </w:rPr>
             </w:pPr>
+            <w:proofErr w:type="spellStart"/>
             <w:r>
               <w:rPr>
                 <w:b/>
@@ -123,6 +228,7 @@
               </w:rPr>
               <w:t>Accuracy</w:t>
             </w:r>
+            <w:proofErr w:type="spellEnd"/>
           </w:p>
         </w:tc>
         <w:tc>
@@ -144,8 +250,19 @@
                 <w:sz w:val="28"/>
                 <w:szCs w:val="28"/>
               </w:rPr>
-              <w:t>Total time</w:t>
-            </w:r>
+              <w:t xml:space="preserve">Total </w:t>
+            </w:r>
+            <w:proofErr w:type="spellStart"/>
+            <w:r>
+              <w:rPr>
+                <w:b/>
+                <w:bCs/>
+                <w:sz w:val="28"/>
+                <w:szCs w:val="28"/>
+              </w:rPr>
+              <w:t>time</w:t>
+            </w:r>
+            <w:proofErr w:type="spellEnd"/>
           </w:p>
         </w:tc>
       </w:tr>
@@ -360,28 +477,37 @@
               <w:spacing w:before="240"/>
               <w:jc w:val="center"/>
             </w:pPr>
-          </w:p>
-        </w:tc>
-        <w:tc>
-          <w:tcPr>
-            <w:tcW w:w="1851" w:type="dxa"/>
-          </w:tcPr>
-          <w:p>
-            <w:pPr>
-              <w:spacing w:before="240"/>
-              <w:jc w:val="center"/>
-            </w:pPr>
-          </w:p>
-        </w:tc>
-        <w:tc>
-          <w:tcPr>
-            <w:tcW w:w="1851" w:type="dxa"/>
-          </w:tcPr>
-          <w:p>
-            <w:pPr>
-              <w:spacing w:before="240"/>
-              <w:jc w:val="center"/>
-            </w:pPr>
+            <w:r>
+              <w:t>1500</w:t>
+            </w:r>
+          </w:p>
+        </w:tc>
+        <w:tc>
+          <w:tcPr>
+            <w:tcW w:w="1851" w:type="dxa"/>
+          </w:tcPr>
+          <w:p>
+            <w:pPr>
+              <w:spacing w:before="240"/>
+              <w:jc w:val="center"/>
+            </w:pPr>
+            <w:r>
+              <w:t>700</w:t>
+            </w:r>
+          </w:p>
+        </w:tc>
+        <w:tc>
+          <w:tcPr>
+            <w:tcW w:w="1851" w:type="dxa"/>
+          </w:tcPr>
+          <w:p>
+            <w:pPr>
+              <w:spacing w:before="240"/>
+              <w:jc w:val="center"/>
+            </w:pPr>
+            <w:r>
+              <w:t>36.06 s</w:t>
+            </w:r>
           </w:p>
         </w:tc>
         <w:tc>
@@ -393,6 +519,9 @@
               <w:spacing w:before="240"/>
               <w:jc w:val="center"/>
             </w:pPr>
+            <w:r>
+              <w:t>63%</w:t>
+            </w:r>
           </w:p>
         </w:tc>
         <w:tc>
@@ -404,13 +533,17 @@
               <w:spacing w:before="240"/>
               <w:jc w:val="center"/>
             </w:pPr>
+            <w:r>
+              <w:t>60m 23s</w:t>
+            </w:r>
           </w:p>
         </w:tc>
       </w:tr>
     </w:tbl>
     <w:p/>
+    <w:p/>
+    <w:p/>
     <w:sectPr>
-      <w:headerReference w:type="default" r:id="rId6"/>
       <w:pgSz w:w="11906" w:h="16838"/>
       <w:pgMar w:top="1417" w:right="1417" w:bottom="1417" w:left="1417" w:header="708" w:footer="708" w:gutter="0"/>
       <w:cols w:space="708"/>
@@ -468,31 +601,6 @@
     </w:p>
   </w:footnote>
 </w:footnotes>
-</file>
-
-<file path=word/header1.xml><?xml version="1.0" encoding="utf-8"?>
-<w:hdr xmlns:wpc="http://schemas.microsoft.com/office/word/2010/wordprocessingCanvas" xmlns:cx="http://schemas.microsoft.com/office/drawing/2014/chartex" xmlns:cx1="http://schemas.microsoft.com/office/drawing/2015/9/8/chartex" xmlns:cx2="http://schemas.microsoft.com/office/drawing/2015/10/21/chartex" xmlns:cx3="http://schemas.microsoft.com/office/drawing/2016/5/9/chartex" xmlns:cx4="http://schemas.microsoft.com/office/drawing/2016/5/10/chartex" xmlns:cx5="http://schemas.microsoft.com/office/drawing/2016/5/11/chartex" xmlns:cx6="http://schemas.microsoft.com/office/drawing/2016/5/12/chartex" xmlns:cx7="http://schemas.microsoft.com/office/drawing/2016/5/13/chartex" xmlns:cx8="http://schemas.microsoft.com/office/drawing/2016/5/14/chartex" xmlns:mc="http://schemas.openxmlformats.org/markup-compatibility/2006" xmlns:aink="http://schemas.microsoft.com/office/drawing/2016/ink" xmlns:am3d="http://schemas.microsoft.com/office/drawing/2017/model3d" xmlns:o="urn:schemas-microsoft-com:office:office" xmlns:oel="http://schemas.microsoft.com/office/2019/extlst" xmlns:r="http://schemas.openxmlformats.org/officeDocument/2006/relationships" xmlns:m="http://schemas.openxmlformats.org/officeDocument/2006/math" xmlns:v="urn:schemas-microsoft-com:vml" xmlns:wp14="http://schemas.microsoft.com/office/word/2010/wordprocessingDrawing" xmlns:wp="http://schemas.openxmlformats.org/drawingml/2006/wordprocessingDrawing" xmlns:w10="urn:schemas-microsoft-com:office:word" xmlns:w="http://schemas.openxmlformats.org/wordprocessingml/2006/main" xmlns:w14="http://schemas.microsoft.com/office/word/2010/wordml" xmlns:w15="http://schemas.microsoft.com/office/word/2012/wordml" xmlns:w16cex="http://schemas.microsoft.com/office/word/2018/wordml/cex" xmlns:w16cid="http://schemas.microsoft.com/office/word/2016/wordml/cid" xmlns:w16="http://schemas.microsoft.com/office/word/2018/wordml" xmlns:w16sdtdh="http://schemas.microsoft.com/office/word/2020/wordml/sdtdatahash" xmlns:w16se="http://schemas.microsoft.com/office/word/2015/wordml/symex" xmlns:wpg="http://schemas.microsoft.com/office/word/2010/wordprocessingGroup" xmlns:wpi="http://schemas.microsoft.com/office/word/2010/wordprocessingInk" xmlns:wne="http://schemas.microsoft.com/office/word/2006/wordml" xmlns:wps="http://schemas.microsoft.com/office/word/2010/wordprocessingShape" mc:Ignorable="w14 w15 w16se w16cid w16 w16cex w16sdtdh wp14">
-  <w:p>
-    <w:pPr>
-      <w:pStyle w:val="Nagwek"/>
-      <w:rPr>
-        <w:lang w:val="en-GB"/>
-      </w:rPr>
-    </w:pPr>
-    <w:r>
-      <w:rPr>
-        <w:lang w:val="en-GB"/>
-      </w:rPr>
-      <w:t>Average time of finding ideal s</w:t>
-    </w:r>
-    <w:r>
-      <w:rPr>
-        <w:lang w:val="en-GB"/>
-      </w:rPr>
-      <w:t>olutions and their percentage for GA (100 iterations):</w:t>
-    </w:r>
-  </w:p>
-</w:hdr>
 </file>
 
 <file path=word/styles.xml><?xml version="1.0" encoding="utf-8"?>

</xml_diff>